<commit_message>
added conclusions and fig 2
</commit_message>
<xml_diff>
--- a/final-deliverables/assessment-report.docx
+++ b/final-deliverables/assessment-report.docx
@@ -2,131 +2,18 @@
 <file path=word/document.xml><?xml version="1.0" encoding="utf-8"?>
 <w:document xmlns:wpc="http://schemas.microsoft.com/office/word/2010/wordprocessingCanvas" xmlns:cx="http://schemas.microsoft.com/office/drawing/2014/chartex" xmlns:cx1="http://schemas.microsoft.com/office/drawing/2015/9/8/chartex" xmlns:cx2="http://schemas.microsoft.com/office/drawing/2015/10/21/chartex" xmlns:cx3="http://schemas.microsoft.com/office/drawing/2016/5/9/chartex" xmlns:cx4="http://schemas.microsoft.com/office/drawing/2016/5/10/chartex" xmlns:cx5="http://schemas.microsoft.com/office/drawing/2016/5/11/chartex" xmlns:cx6="http://schemas.microsoft.com/office/drawing/2016/5/12/chartex" xmlns:cx7="http://schemas.microsoft.com/office/drawing/2016/5/13/chartex" xmlns:cx8="http://schemas.microsoft.com/office/drawing/2016/5/14/chartex" xmlns:mc="http://schemas.openxmlformats.org/markup-compatibility/2006" xmlns:aink="http://schemas.microsoft.com/office/drawing/2016/ink" xmlns:am3d="http://schemas.microsoft.com/office/drawing/2017/model3d" xmlns:o="urn:schemas-microsoft-com:office:office" xmlns:r="http://schemas.openxmlformats.org/officeDocument/2006/relationships" xmlns:m="http://schemas.openxmlformats.org/officeDocument/2006/math" xmlns:v="urn:schemas-microsoft-com:vml" xmlns:wp14="http://schemas.microsoft.com/office/word/2010/wordprocessingDrawing" xmlns:wp="http://schemas.openxmlformats.org/drawingml/2006/wordprocessingDrawing" xmlns:w10="urn:schemas-microsoft-com:office:word" xmlns:w="http://schemas.openxmlformats.org/wordprocessingml/2006/main" xmlns:w14="http://schemas.microsoft.com/office/word/2010/wordml" xmlns:w15="http://schemas.microsoft.com/office/word/2012/wordml" xmlns:w16cid="http://schemas.microsoft.com/office/word/2016/wordml/cid" xmlns:w16se="http://schemas.microsoft.com/office/word/2015/wordml/symex" xmlns:wpg="http://schemas.microsoft.com/office/word/2010/wordprocessingGroup" xmlns:wpi="http://schemas.microsoft.com/office/word/2010/wordprocessingInk" xmlns:wne="http://schemas.microsoft.com/office/word/2006/wordml" xmlns:wps="http://schemas.microsoft.com/office/word/2010/wordprocessingShape" mc:Ignorable="w14 w15 w16se w16cid wp14">
   <w:body>
-    <w:tbl>
-      <w:tblPr>
-        <w:tblW w:w="8540" w:type="dxa"/>
-        <w:tblLook w:val="04A0" w:firstRow="1" w:lastRow="0" w:firstColumn="1" w:lastColumn="0" w:noHBand="0" w:noVBand="1"/>
-      </w:tblPr>
-      <w:tblGrid>
-        <w:gridCol w:w="2660"/>
-        <w:gridCol w:w="1780"/>
-        <w:gridCol w:w="4100"/>
-      </w:tblGrid>
-      <w:tr>
-        <w:trPr>
-          <w:trHeight w:val="2790"/>
-        </w:trPr>
-        <w:tc>
-          <w:tcPr>
-            <w:tcW w:w="2660" w:type="dxa"/>
-            <w:tcBorders>
-              <w:top w:val="single" w:sz="4" w:space="0" w:color="auto"/>
-              <w:left w:val="single" w:sz="4" w:space="0" w:color="auto"/>
-              <w:bottom w:val="single" w:sz="4" w:space="0" w:color="auto"/>
-              <w:right w:val="single" w:sz="4" w:space="0" w:color="auto"/>
-            </w:tcBorders>
-            <w:shd w:val="clear" w:color="auto" w:fill="auto"/>
-            <w:vAlign w:val="center"/>
-            <w:hideMark/>
-          </w:tcPr>
-          <w:p>
-            <w:pPr>
-              <w:spacing w:after="0" w:line="240" w:lineRule="auto"/>
-              <w:rPr>
-                <w:rFonts w:eastAsia="Times New Roman" w:cs="Arial"/>
-                <w:color w:val="000000"/>
-                <w:szCs w:val="24"/>
-              </w:rPr>
-            </w:pPr>
-            <w:r>
-              <w:rPr>
-                <w:rFonts w:eastAsia="Times New Roman" w:cs="Arial"/>
-                <w:color w:val="000000"/>
-                <w:szCs w:val="24"/>
-              </w:rPr>
-              <w:t>Assessment report</w:t>
-            </w:r>
-          </w:p>
-        </w:tc>
-        <w:tc>
-          <w:tcPr>
-            <w:tcW w:w="1780" w:type="dxa"/>
-            <w:tcBorders>
-              <w:top w:val="single" w:sz="4" w:space="0" w:color="auto"/>
-              <w:left w:val="nil"/>
-              <w:bottom w:val="single" w:sz="4" w:space="0" w:color="auto"/>
-              <w:right w:val="single" w:sz="4" w:space="0" w:color="auto"/>
-            </w:tcBorders>
-            <w:shd w:val="clear" w:color="auto" w:fill="auto"/>
-            <w:vAlign w:val="center"/>
-            <w:hideMark/>
-          </w:tcPr>
-          <w:p>
-            <w:pPr>
-              <w:spacing w:after="0" w:line="240" w:lineRule="auto"/>
-              <w:rPr>
-                <w:rFonts w:eastAsia="Times New Roman" w:cs="Arial"/>
-                <w:color w:val="000000"/>
-                <w:szCs w:val="24"/>
-              </w:rPr>
-            </w:pPr>
-            <w:r>
-              <w:rPr>
-                <w:rFonts w:eastAsia="Times New Roman" w:cs="Arial"/>
-                <w:color w:val="000000"/>
-                <w:szCs w:val="24"/>
-              </w:rPr>
-              <w:t>Tues, Dec 17</w:t>
-            </w:r>
-          </w:p>
-        </w:tc>
-        <w:tc>
-          <w:tcPr>
-            <w:tcW w:w="4100" w:type="dxa"/>
-            <w:tcBorders>
-              <w:top w:val="single" w:sz="4" w:space="0" w:color="auto"/>
-              <w:left w:val="nil"/>
-              <w:bottom w:val="single" w:sz="4" w:space="0" w:color="auto"/>
-              <w:right w:val="single" w:sz="4" w:space="0" w:color="auto"/>
-            </w:tcBorders>
-            <w:shd w:val="clear" w:color="auto" w:fill="auto"/>
-            <w:vAlign w:val="center"/>
-            <w:hideMark/>
-          </w:tcPr>
-          <w:p>
-            <w:pPr>
-              <w:spacing w:after="0" w:line="240" w:lineRule="auto"/>
-              <w:rPr>
-                <w:rFonts w:eastAsia="Times New Roman" w:cs="Arial"/>
-                <w:color w:val="000000"/>
-                <w:szCs w:val="24"/>
-              </w:rPr>
-            </w:pPr>
-            <w:r>
-              <w:rPr>
-                <w:rFonts w:eastAsia="Times New Roman" w:cs="Arial"/>
-                <w:color w:val="000000"/>
-                <w:szCs w:val="24"/>
-              </w:rPr>
-              <w:t>PDF showing some initial analysis of your data.  Max 2 pages. Show me if this dataset was worth pursuing and what research questions you can ask of it.  Imagine this report will be given to a data science lead who asked you to complete this exploratory project.  Write for that audience.</w:t>
-            </w:r>
-          </w:p>
-        </w:tc>
-      </w:tr>
-    </w:tbl>
-    <w:p/>
     <w:p>
       <w:pPr>
-        <w:jc w:val="center"/>
+        <w:spacing w:after="0"/>
       </w:pPr>
       <w:r>
         <w:rPr>
           <w:noProof/>
         </w:rPr>
         <w:drawing>
-          <wp:inline distT="0" distB="0" distL="0" distR="0" wp14:anchorId="1A0F6EF5" wp14:editId="632ED6A1">
-            <wp:extent cx="3448050" cy="4619139"/>
-            <wp:effectExtent l="0" t="0" r="0" b="0"/>
+          <wp:inline distT="0" distB="0" distL="0" distR="0" wp14:anchorId="1A0F6EF5" wp14:editId="1C490129">
+            <wp:extent cx="3239594" cy="4339883"/>
+            <wp:effectExtent l="0" t="0" r="0" b="3810"/>
             <wp:docPr id="1" name="Picture 1"/>
             <wp:cNvGraphicFramePr>
               <a:graphicFrameLocks xmlns:a="http://schemas.openxmlformats.org/drawingml/2006/main" noChangeAspect="1"/>
@@ -141,7 +28,7 @@
                     </pic:cNvPicPr>
                   </pic:nvPicPr>
                   <pic:blipFill>
-                    <a:blip r:embed="rId4">
+                    <a:blip r:embed="rId5">
                       <a:extLst>
                         <a:ext uri="{28A0092B-C50C-407E-A947-70E740481C1C}">
                           <a14:useLocalDpi xmlns:a14="http://schemas.microsoft.com/office/drawing/2010/main" val="0"/>
@@ -156,7 +43,7 @@
                   <pic:spPr bwMode="auto">
                     <a:xfrm>
                       <a:off x="0" y="0"/>
-                      <a:ext cx="3465979" cy="4643157"/>
+                      <a:ext cx="3260648" cy="4368088"/>
                     </a:xfrm>
                     <a:prstGeom prst="rect">
                       <a:avLst/>
@@ -172,30 +59,1334 @@
           </wp:inline>
         </w:drawing>
       </w:r>
+      <w:r>
+        <w:t xml:space="preserve"> </w:t>
+      </w:r>
     </w:p>
     <w:p>
-      <w:r>
-        <w:t xml:space="preserve">Fig 1. Top 20 authors </w:t>
-      </w:r>
-      <w:r>
+      <w:pPr>
+        <w:spacing w:after="240"/>
+        <w:rPr>
+          <w:i/>
+          <w:iCs/>
+        </w:rPr>
+      </w:pPr>
+      <w:r>
+        <w:rPr>
+          <w:i/>
+          <w:iCs/>
+        </w:rPr>
+        <w:t xml:space="preserve">Fig 1. Top 20 </w:t>
+      </w:r>
+      <w:r>
+        <w:rPr>
+          <w:i/>
+          <w:iCs/>
+        </w:rPr>
+        <w:t>“</w:t>
+      </w:r>
+      <w:r>
+        <w:rPr>
+          <w:i/>
+          <w:iCs/>
+        </w:rPr>
+        <w:t>authors</w:t>
+      </w:r>
+      <w:r>
+        <w:rPr>
+          <w:i/>
+          <w:iCs/>
+        </w:rPr>
+        <w:t>”</w:t>
+      </w:r>
+      <w:r>
+        <w:rPr>
+          <w:i/>
+          <w:iCs/>
+        </w:rPr>
+        <w:t xml:space="preserve"> </w:t>
+      </w:r>
+      <w:r>
+        <w:rPr>
+          <w:i/>
+          <w:iCs/>
+        </w:rPr>
         <w:t>of final dataset</w:t>
+      </w:r>
+    </w:p>
+    <w:tbl>
+      <w:tblPr>
+        <w:tblStyle w:val="TableGrid"/>
+        <w:tblW w:w="0" w:type="auto"/>
+        <w:tblLook w:val="04A0" w:firstRow="1" w:lastRow="0" w:firstColumn="1" w:lastColumn="0" w:noHBand="0" w:noVBand="1"/>
+      </w:tblPr>
+      <w:tblGrid>
+        <w:gridCol w:w="2875"/>
+        <w:gridCol w:w="1710"/>
+        <w:gridCol w:w="1890"/>
+      </w:tblGrid>
+      <w:tr>
+        <w:tc>
+          <w:tcPr>
+            <w:tcW w:w="2875" w:type="dxa"/>
+          </w:tcPr>
+          <w:p>
+            <w:pPr>
+              <w:rPr>
+                <w:rFonts w:cs="Arial"/>
+                <w:b/>
+                <w:bCs/>
+                <w:szCs w:val="24"/>
+              </w:rPr>
+            </w:pPr>
+            <w:r>
+              <w:rPr>
+                <w:rFonts w:cs="Arial"/>
+                <w:b/>
+                <w:bCs/>
+                <w:szCs w:val="24"/>
+              </w:rPr>
+              <w:t>AUTHOR NAME</w:t>
+            </w:r>
+          </w:p>
+        </w:tc>
+        <w:tc>
+          <w:tcPr>
+            <w:tcW w:w="1710" w:type="dxa"/>
+          </w:tcPr>
+          <w:p>
+            <w:pPr>
+              <w:rPr>
+                <w:rFonts w:cs="Arial"/>
+                <w:b/>
+                <w:bCs/>
+                <w:szCs w:val="24"/>
+              </w:rPr>
+            </w:pPr>
+            <w:r>
+              <w:rPr>
+                <w:rFonts w:cs="Arial"/>
+                <w:b/>
+                <w:bCs/>
+                <w:szCs w:val="24"/>
+              </w:rPr>
+              <w:t>BIRTHDATE</w:t>
+            </w:r>
+          </w:p>
+        </w:tc>
+        <w:tc>
+          <w:tcPr>
+            <w:tcW w:w="1890" w:type="dxa"/>
+          </w:tcPr>
+          <w:p>
+            <w:pPr>
+              <w:rPr>
+                <w:rFonts w:cs="Arial"/>
+                <w:b/>
+                <w:bCs/>
+                <w:szCs w:val="24"/>
+              </w:rPr>
+            </w:pPr>
+            <w:proofErr w:type="spellStart"/>
+            <w:r>
+              <w:rPr>
+                <w:rFonts w:cs="Arial"/>
+                <w:b/>
+                <w:bCs/>
+                <w:szCs w:val="24"/>
+              </w:rPr>
+              <w:t>DEATHDATE</w:t>
+            </w:r>
+            <w:proofErr w:type="spellEnd"/>
+          </w:p>
+        </w:tc>
+      </w:tr>
+      <w:tr>
+        <w:tc>
+          <w:tcPr>
+            <w:tcW w:w="2875" w:type="dxa"/>
+          </w:tcPr>
+          <w:p>
+            <w:pPr>
+              <w:rPr>
+                <w:rFonts w:cs="Arial"/>
+                <w:szCs w:val="24"/>
+              </w:rPr>
+            </w:pPr>
+            <w:r>
+              <w:rPr>
+                <w:rFonts w:cs="Arial"/>
+                <w:szCs w:val="24"/>
+              </w:rPr>
+              <w:t>Daniel Defoe</w:t>
+            </w:r>
+          </w:p>
+        </w:tc>
+        <w:tc>
+          <w:tcPr>
+            <w:tcW w:w="1710" w:type="dxa"/>
+          </w:tcPr>
+          <w:p>
+            <w:pPr>
+              <w:rPr>
+                <w:rFonts w:cs="Arial"/>
+                <w:szCs w:val="24"/>
+              </w:rPr>
+            </w:pPr>
+            <w:r>
+              <w:rPr>
+                <w:rFonts w:cs="Arial"/>
+                <w:szCs w:val="24"/>
+              </w:rPr>
+              <w:t xml:space="preserve">1660 </w:t>
+            </w:r>
+          </w:p>
+        </w:tc>
+        <w:tc>
+          <w:tcPr>
+            <w:tcW w:w="1890" w:type="dxa"/>
+          </w:tcPr>
+          <w:p>
+            <w:pPr>
+              <w:rPr>
+                <w:rFonts w:cs="Arial"/>
+                <w:szCs w:val="24"/>
+              </w:rPr>
+            </w:pPr>
+            <w:r>
+              <w:rPr>
+                <w:rFonts w:cs="Arial"/>
+                <w:szCs w:val="24"/>
+              </w:rPr>
+              <w:t>1731</w:t>
+            </w:r>
+          </w:p>
+        </w:tc>
+      </w:tr>
+      <w:tr>
+        <w:tc>
+          <w:tcPr>
+            <w:tcW w:w="2875" w:type="dxa"/>
+          </w:tcPr>
+          <w:p>
+            <w:pPr>
+              <w:rPr>
+                <w:rFonts w:cs="Arial"/>
+                <w:szCs w:val="24"/>
+              </w:rPr>
+            </w:pPr>
+            <w:r>
+              <w:rPr>
+                <w:rFonts w:cs="Arial"/>
+                <w:szCs w:val="24"/>
+              </w:rPr>
+              <w:t>William Shakespeare</w:t>
+            </w:r>
+          </w:p>
+        </w:tc>
+        <w:tc>
+          <w:tcPr>
+            <w:tcW w:w="1710" w:type="dxa"/>
+          </w:tcPr>
+          <w:p>
+            <w:pPr>
+              <w:rPr>
+                <w:rFonts w:cs="Arial"/>
+                <w:szCs w:val="24"/>
+              </w:rPr>
+            </w:pPr>
+            <w:r>
+              <w:rPr>
+                <w:rFonts w:cs="Arial"/>
+                <w:szCs w:val="24"/>
+              </w:rPr>
+              <w:t>1564</w:t>
+            </w:r>
+          </w:p>
+        </w:tc>
+        <w:tc>
+          <w:tcPr>
+            <w:tcW w:w="1890" w:type="dxa"/>
+          </w:tcPr>
+          <w:p>
+            <w:pPr>
+              <w:rPr>
+                <w:rFonts w:cs="Arial"/>
+                <w:szCs w:val="24"/>
+              </w:rPr>
+            </w:pPr>
+            <w:r>
+              <w:rPr>
+                <w:rFonts w:cs="Arial"/>
+                <w:szCs w:val="24"/>
+              </w:rPr>
+              <w:t>1616</w:t>
+            </w:r>
+          </w:p>
+        </w:tc>
+      </w:tr>
+      <w:tr>
+        <w:tc>
+          <w:tcPr>
+            <w:tcW w:w="2875" w:type="dxa"/>
+          </w:tcPr>
+          <w:p>
+            <w:pPr>
+              <w:rPr>
+                <w:rFonts w:cs="Arial"/>
+                <w:szCs w:val="24"/>
+              </w:rPr>
+            </w:pPr>
+            <w:r>
+              <w:rPr>
+                <w:rFonts w:cs="Arial"/>
+                <w:szCs w:val="24"/>
+              </w:rPr>
+              <w:t>Jonathan Swift</w:t>
+            </w:r>
+          </w:p>
+        </w:tc>
+        <w:tc>
+          <w:tcPr>
+            <w:tcW w:w="1710" w:type="dxa"/>
+          </w:tcPr>
+          <w:p>
+            <w:pPr>
+              <w:rPr>
+                <w:rFonts w:cs="Arial"/>
+                <w:szCs w:val="24"/>
+              </w:rPr>
+            </w:pPr>
+            <w:r>
+              <w:rPr>
+                <w:rFonts w:cs="Arial"/>
+                <w:szCs w:val="24"/>
+              </w:rPr>
+              <w:t>1667</w:t>
+            </w:r>
+          </w:p>
+        </w:tc>
+        <w:tc>
+          <w:tcPr>
+            <w:tcW w:w="1890" w:type="dxa"/>
+          </w:tcPr>
+          <w:p>
+            <w:pPr>
+              <w:rPr>
+                <w:rFonts w:cs="Arial"/>
+                <w:szCs w:val="24"/>
+              </w:rPr>
+            </w:pPr>
+            <w:r>
+              <w:rPr>
+                <w:rFonts w:cs="Arial"/>
+                <w:szCs w:val="24"/>
+              </w:rPr>
+              <w:t>1745</w:t>
+            </w:r>
+          </w:p>
+        </w:tc>
+      </w:tr>
+      <w:tr>
+        <w:tc>
+          <w:tcPr>
+            <w:tcW w:w="2875" w:type="dxa"/>
+          </w:tcPr>
+          <w:p>
+            <w:pPr>
+              <w:rPr>
+                <w:rFonts w:cs="Arial"/>
+                <w:szCs w:val="24"/>
+              </w:rPr>
+            </w:pPr>
+            <w:r>
+              <w:rPr>
+                <w:rFonts w:cs="Arial"/>
+                <w:szCs w:val="24"/>
+              </w:rPr>
+              <w:t>Alexander Pope</w:t>
+            </w:r>
+          </w:p>
+        </w:tc>
+        <w:tc>
+          <w:tcPr>
+            <w:tcW w:w="1710" w:type="dxa"/>
+          </w:tcPr>
+          <w:p>
+            <w:pPr>
+              <w:rPr>
+                <w:rFonts w:cs="Arial"/>
+                <w:szCs w:val="24"/>
+              </w:rPr>
+            </w:pPr>
+            <w:r>
+              <w:rPr>
+                <w:rFonts w:cs="Arial"/>
+                <w:szCs w:val="24"/>
+              </w:rPr>
+              <w:t>1688</w:t>
+            </w:r>
+          </w:p>
+        </w:tc>
+        <w:tc>
+          <w:tcPr>
+            <w:tcW w:w="1890" w:type="dxa"/>
+          </w:tcPr>
+          <w:p>
+            <w:pPr>
+              <w:rPr>
+                <w:rFonts w:cs="Arial"/>
+                <w:szCs w:val="24"/>
+              </w:rPr>
+            </w:pPr>
+            <w:r>
+              <w:rPr>
+                <w:rFonts w:cs="Arial"/>
+                <w:szCs w:val="24"/>
+              </w:rPr>
+              <w:t>1744</w:t>
+            </w:r>
+          </w:p>
+        </w:tc>
+      </w:tr>
+      <w:tr>
+        <w:tc>
+          <w:tcPr>
+            <w:tcW w:w="2875" w:type="dxa"/>
+          </w:tcPr>
+          <w:p>
+            <w:pPr>
+              <w:rPr>
+                <w:rFonts w:cs="Arial"/>
+                <w:szCs w:val="24"/>
+              </w:rPr>
+            </w:pPr>
+            <w:r>
+              <w:rPr>
+                <w:rFonts w:cs="Arial"/>
+                <w:szCs w:val="24"/>
+              </w:rPr>
+              <w:t>Hannah More</w:t>
+            </w:r>
+          </w:p>
+        </w:tc>
+        <w:tc>
+          <w:tcPr>
+            <w:tcW w:w="1710" w:type="dxa"/>
+          </w:tcPr>
+          <w:p>
+            <w:pPr>
+              <w:rPr>
+                <w:rFonts w:cs="Arial"/>
+                <w:szCs w:val="24"/>
+              </w:rPr>
+            </w:pPr>
+            <w:r>
+              <w:rPr>
+                <w:rFonts w:cs="Arial"/>
+                <w:szCs w:val="24"/>
+              </w:rPr>
+              <w:t xml:space="preserve">1745 </w:t>
+            </w:r>
+          </w:p>
+        </w:tc>
+        <w:tc>
+          <w:tcPr>
+            <w:tcW w:w="1890" w:type="dxa"/>
+          </w:tcPr>
+          <w:p>
+            <w:pPr>
+              <w:rPr>
+                <w:rFonts w:cs="Arial"/>
+                <w:szCs w:val="24"/>
+              </w:rPr>
+            </w:pPr>
+            <w:r>
+              <w:rPr>
+                <w:rFonts w:cs="Arial"/>
+                <w:szCs w:val="24"/>
+              </w:rPr>
+              <w:t>1833</w:t>
+            </w:r>
+          </w:p>
+        </w:tc>
+      </w:tr>
+      <w:tr>
+        <w:tc>
+          <w:tcPr>
+            <w:tcW w:w="2875" w:type="dxa"/>
+          </w:tcPr>
+          <w:p>
+            <w:pPr>
+              <w:rPr>
+                <w:rFonts w:cs="Arial"/>
+                <w:szCs w:val="24"/>
+              </w:rPr>
+            </w:pPr>
+            <w:r>
+              <w:rPr>
+                <w:rFonts w:cs="Arial"/>
+                <w:szCs w:val="24"/>
+              </w:rPr>
+              <w:t>Oliver Goldsmith</w:t>
+            </w:r>
+          </w:p>
+        </w:tc>
+        <w:tc>
+          <w:tcPr>
+            <w:tcW w:w="1710" w:type="dxa"/>
+          </w:tcPr>
+          <w:p>
+            <w:pPr>
+              <w:rPr>
+                <w:rFonts w:cs="Arial"/>
+                <w:szCs w:val="24"/>
+              </w:rPr>
+            </w:pPr>
+            <w:r>
+              <w:rPr>
+                <w:rFonts w:cs="Arial"/>
+                <w:szCs w:val="24"/>
+              </w:rPr>
+              <w:t>1728</w:t>
+            </w:r>
+          </w:p>
+        </w:tc>
+        <w:tc>
+          <w:tcPr>
+            <w:tcW w:w="1890" w:type="dxa"/>
+          </w:tcPr>
+          <w:p>
+            <w:pPr>
+              <w:rPr>
+                <w:rFonts w:cs="Arial"/>
+                <w:szCs w:val="24"/>
+              </w:rPr>
+            </w:pPr>
+            <w:r>
+              <w:rPr>
+                <w:rFonts w:cs="Arial"/>
+                <w:szCs w:val="24"/>
+              </w:rPr>
+              <w:t>1774</w:t>
+            </w:r>
+          </w:p>
+        </w:tc>
+      </w:tr>
+      <w:tr>
+        <w:tc>
+          <w:tcPr>
+            <w:tcW w:w="2875" w:type="dxa"/>
+          </w:tcPr>
+          <w:p>
+            <w:pPr>
+              <w:rPr>
+                <w:rFonts w:cs="Arial"/>
+                <w:szCs w:val="24"/>
+              </w:rPr>
+            </w:pPr>
+            <w:r>
+              <w:rPr>
+                <w:rFonts w:cs="Arial"/>
+                <w:szCs w:val="24"/>
+              </w:rPr>
+              <w:t>Rudyard Kipling</w:t>
+            </w:r>
+          </w:p>
+        </w:tc>
+        <w:tc>
+          <w:tcPr>
+            <w:tcW w:w="1710" w:type="dxa"/>
+          </w:tcPr>
+          <w:p>
+            <w:pPr>
+              <w:rPr>
+                <w:rFonts w:cs="Arial"/>
+                <w:szCs w:val="24"/>
+              </w:rPr>
+            </w:pPr>
+            <w:r>
+              <w:rPr>
+                <w:rFonts w:cs="Arial"/>
+                <w:szCs w:val="24"/>
+              </w:rPr>
+              <w:t>1865</w:t>
+            </w:r>
+          </w:p>
+        </w:tc>
+        <w:tc>
+          <w:tcPr>
+            <w:tcW w:w="1890" w:type="dxa"/>
+          </w:tcPr>
+          <w:p>
+            <w:pPr>
+              <w:rPr>
+                <w:rFonts w:cs="Arial"/>
+                <w:szCs w:val="24"/>
+              </w:rPr>
+            </w:pPr>
+            <w:r>
+              <w:rPr>
+                <w:rFonts w:cs="Arial"/>
+                <w:szCs w:val="24"/>
+              </w:rPr>
+              <w:t>1936</w:t>
+            </w:r>
+          </w:p>
+        </w:tc>
+      </w:tr>
+      <w:tr>
+        <w:tc>
+          <w:tcPr>
+            <w:tcW w:w="2875" w:type="dxa"/>
+          </w:tcPr>
+          <w:p>
+            <w:pPr>
+              <w:rPr>
+                <w:rFonts w:cs="Arial"/>
+                <w:szCs w:val="24"/>
+              </w:rPr>
+            </w:pPr>
+            <w:r>
+              <w:rPr>
+                <w:rFonts w:cs="Arial"/>
+                <w:szCs w:val="24"/>
+              </w:rPr>
+              <w:t>Samuel Johnson</w:t>
+            </w:r>
+          </w:p>
+        </w:tc>
+        <w:tc>
+          <w:tcPr>
+            <w:tcW w:w="1710" w:type="dxa"/>
+          </w:tcPr>
+          <w:p>
+            <w:pPr>
+              <w:rPr>
+                <w:rFonts w:cs="Arial"/>
+                <w:szCs w:val="24"/>
+              </w:rPr>
+            </w:pPr>
+            <w:r>
+              <w:rPr>
+                <w:rFonts w:cs="Arial"/>
+                <w:szCs w:val="24"/>
+              </w:rPr>
+              <w:t>1709</w:t>
+            </w:r>
+          </w:p>
+        </w:tc>
+        <w:tc>
+          <w:tcPr>
+            <w:tcW w:w="1890" w:type="dxa"/>
+          </w:tcPr>
+          <w:p>
+            <w:pPr>
+              <w:rPr>
+                <w:rFonts w:cs="Arial"/>
+                <w:szCs w:val="24"/>
+              </w:rPr>
+            </w:pPr>
+            <w:r>
+              <w:rPr>
+                <w:rFonts w:cs="Arial"/>
+                <w:szCs w:val="24"/>
+              </w:rPr>
+              <w:t>1784</w:t>
+            </w:r>
+          </w:p>
+        </w:tc>
+      </w:tr>
+      <w:tr>
+        <w:tc>
+          <w:tcPr>
+            <w:tcW w:w="2875" w:type="dxa"/>
+          </w:tcPr>
+          <w:p>
+            <w:pPr>
+              <w:rPr>
+                <w:rFonts w:cs="Arial"/>
+                <w:szCs w:val="24"/>
+              </w:rPr>
+            </w:pPr>
+            <w:r>
+              <w:rPr>
+                <w:rFonts w:cs="Arial"/>
+                <w:szCs w:val="24"/>
+              </w:rPr>
+              <w:t>Tobias Smollett</w:t>
+            </w:r>
+          </w:p>
+        </w:tc>
+        <w:tc>
+          <w:tcPr>
+            <w:tcW w:w="1710" w:type="dxa"/>
+          </w:tcPr>
+          <w:p>
+            <w:pPr>
+              <w:rPr>
+                <w:rFonts w:cs="Arial"/>
+                <w:szCs w:val="24"/>
+              </w:rPr>
+            </w:pPr>
+            <w:r>
+              <w:rPr>
+                <w:rFonts w:cs="Arial"/>
+                <w:szCs w:val="24"/>
+              </w:rPr>
+              <w:t>1721</w:t>
+            </w:r>
+          </w:p>
+        </w:tc>
+        <w:tc>
+          <w:tcPr>
+            <w:tcW w:w="1890" w:type="dxa"/>
+          </w:tcPr>
+          <w:p>
+            <w:pPr>
+              <w:rPr>
+                <w:rFonts w:cs="Arial"/>
+                <w:szCs w:val="24"/>
+              </w:rPr>
+            </w:pPr>
+            <w:r>
+              <w:rPr>
+                <w:rFonts w:cs="Arial"/>
+                <w:szCs w:val="24"/>
+              </w:rPr>
+              <w:t>1771</w:t>
+            </w:r>
+          </w:p>
+        </w:tc>
+        <w:bookmarkStart w:id="0" w:name="_GoBack"/>
+        <w:bookmarkEnd w:id="0"/>
+      </w:tr>
+      <w:tr>
+        <w:tc>
+          <w:tcPr>
+            <w:tcW w:w="2875" w:type="dxa"/>
+          </w:tcPr>
+          <w:p>
+            <w:pPr>
+              <w:rPr>
+                <w:rFonts w:cs="Arial"/>
+                <w:szCs w:val="24"/>
+              </w:rPr>
+            </w:pPr>
+            <w:r>
+              <w:rPr>
+                <w:rFonts w:cs="Arial"/>
+                <w:szCs w:val="24"/>
+              </w:rPr>
+              <w:t xml:space="preserve">John </w:t>
+            </w:r>
+            <w:proofErr w:type="spellStart"/>
+            <w:r>
+              <w:rPr>
+                <w:rFonts w:cs="Arial"/>
+                <w:szCs w:val="24"/>
+              </w:rPr>
+              <w:t>Trusler</w:t>
+            </w:r>
+            <w:proofErr w:type="spellEnd"/>
+          </w:p>
+        </w:tc>
+        <w:tc>
+          <w:tcPr>
+            <w:tcW w:w="1710" w:type="dxa"/>
+          </w:tcPr>
+          <w:p>
+            <w:pPr>
+              <w:rPr>
+                <w:rFonts w:cs="Arial"/>
+                <w:szCs w:val="24"/>
+              </w:rPr>
+            </w:pPr>
+            <w:r>
+              <w:rPr>
+                <w:rFonts w:cs="Arial"/>
+                <w:szCs w:val="24"/>
+              </w:rPr>
+              <w:t>1735</w:t>
+            </w:r>
+          </w:p>
+        </w:tc>
+        <w:tc>
+          <w:tcPr>
+            <w:tcW w:w="1890" w:type="dxa"/>
+          </w:tcPr>
+          <w:p>
+            <w:pPr>
+              <w:rPr>
+                <w:rFonts w:cs="Arial"/>
+                <w:szCs w:val="24"/>
+              </w:rPr>
+            </w:pPr>
+            <w:r>
+              <w:rPr>
+                <w:rFonts w:cs="Arial"/>
+                <w:szCs w:val="24"/>
+              </w:rPr>
+              <w:t>1820</w:t>
+            </w:r>
+          </w:p>
+        </w:tc>
+      </w:tr>
+      <w:tr>
+        <w:tc>
+          <w:tcPr>
+            <w:tcW w:w="2875" w:type="dxa"/>
+          </w:tcPr>
+          <w:p>
+            <w:pPr>
+              <w:rPr>
+                <w:rFonts w:cs="Arial"/>
+                <w:szCs w:val="24"/>
+              </w:rPr>
+            </w:pPr>
+            <w:r>
+              <w:rPr>
+                <w:rFonts w:cs="Arial"/>
+                <w:szCs w:val="24"/>
+              </w:rPr>
+              <w:t>William Hayley</w:t>
+            </w:r>
+          </w:p>
+        </w:tc>
+        <w:tc>
+          <w:tcPr>
+            <w:tcW w:w="1710" w:type="dxa"/>
+          </w:tcPr>
+          <w:p>
+            <w:pPr>
+              <w:rPr>
+                <w:rFonts w:cs="Arial"/>
+                <w:szCs w:val="24"/>
+              </w:rPr>
+            </w:pPr>
+            <w:r>
+              <w:rPr>
+                <w:rFonts w:cs="Arial"/>
+                <w:szCs w:val="24"/>
+              </w:rPr>
+              <w:t>1745</w:t>
+            </w:r>
+          </w:p>
+        </w:tc>
+        <w:tc>
+          <w:tcPr>
+            <w:tcW w:w="1890" w:type="dxa"/>
+          </w:tcPr>
+          <w:p>
+            <w:pPr>
+              <w:rPr>
+                <w:rFonts w:cs="Arial"/>
+                <w:szCs w:val="24"/>
+              </w:rPr>
+            </w:pPr>
+            <w:r>
+              <w:rPr>
+                <w:rFonts w:cs="Arial"/>
+                <w:szCs w:val="24"/>
+              </w:rPr>
+              <w:t>1820</w:t>
+            </w:r>
+          </w:p>
+        </w:tc>
+      </w:tr>
+      <w:tr>
+        <w:tc>
+          <w:tcPr>
+            <w:tcW w:w="2875" w:type="dxa"/>
+          </w:tcPr>
+          <w:p>
+            <w:pPr>
+              <w:rPr>
+                <w:rFonts w:cs="Arial"/>
+                <w:szCs w:val="24"/>
+              </w:rPr>
+            </w:pPr>
+            <w:r>
+              <w:rPr>
+                <w:rFonts w:cs="Arial"/>
+                <w:szCs w:val="24"/>
+              </w:rPr>
+              <w:t>Ralph Griffiths</w:t>
+            </w:r>
+          </w:p>
+        </w:tc>
+        <w:tc>
+          <w:tcPr>
+            <w:tcW w:w="1710" w:type="dxa"/>
+          </w:tcPr>
+          <w:p>
+            <w:pPr>
+              <w:rPr>
+                <w:rFonts w:cs="Arial"/>
+                <w:szCs w:val="24"/>
+              </w:rPr>
+            </w:pPr>
+            <w:r>
+              <w:rPr>
+                <w:rFonts w:cs="Arial"/>
+                <w:szCs w:val="24"/>
+              </w:rPr>
+              <w:t>1720</w:t>
+            </w:r>
+          </w:p>
+        </w:tc>
+        <w:tc>
+          <w:tcPr>
+            <w:tcW w:w="1890" w:type="dxa"/>
+          </w:tcPr>
+          <w:p>
+            <w:pPr>
+              <w:rPr>
+                <w:rFonts w:cs="Arial"/>
+                <w:szCs w:val="24"/>
+              </w:rPr>
+            </w:pPr>
+            <w:r>
+              <w:rPr>
+                <w:rFonts w:cs="Arial"/>
+                <w:szCs w:val="24"/>
+              </w:rPr>
+              <w:t>1803</w:t>
+            </w:r>
+          </w:p>
+        </w:tc>
+      </w:tr>
+      <w:tr>
+        <w:tc>
+          <w:tcPr>
+            <w:tcW w:w="2875" w:type="dxa"/>
+          </w:tcPr>
+          <w:p>
+            <w:pPr>
+              <w:rPr>
+                <w:rFonts w:cs="Arial"/>
+                <w:szCs w:val="24"/>
+              </w:rPr>
+            </w:pPr>
+            <w:r>
+              <w:rPr>
+                <w:rFonts w:cs="Arial"/>
+                <w:szCs w:val="24"/>
+              </w:rPr>
+              <w:t>Samuel Jackson Pratt</w:t>
+            </w:r>
+          </w:p>
+        </w:tc>
+        <w:tc>
+          <w:tcPr>
+            <w:tcW w:w="1710" w:type="dxa"/>
+          </w:tcPr>
+          <w:p>
+            <w:pPr>
+              <w:rPr>
+                <w:rFonts w:cs="Arial"/>
+                <w:szCs w:val="24"/>
+              </w:rPr>
+            </w:pPr>
+            <w:r>
+              <w:rPr>
+                <w:rFonts w:cs="Arial"/>
+                <w:szCs w:val="24"/>
+              </w:rPr>
+              <w:t>1749</w:t>
+            </w:r>
+          </w:p>
+        </w:tc>
+        <w:tc>
+          <w:tcPr>
+            <w:tcW w:w="1890" w:type="dxa"/>
+          </w:tcPr>
+          <w:p>
+            <w:pPr>
+              <w:rPr>
+                <w:rFonts w:cs="Arial"/>
+                <w:szCs w:val="24"/>
+              </w:rPr>
+            </w:pPr>
+            <w:r>
+              <w:rPr>
+                <w:rFonts w:cs="Arial"/>
+                <w:szCs w:val="24"/>
+              </w:rPr>
+              <w:t>1814</w:t>
+            </w:r>
+          </w:p>
+        </w:tc>
+      </w:tr>
+      <w:tr>
+        <w:tc>
+          <w:tcPr>
+            <w:tcW w:w="2875" w:type="dxa"/>
+          </w:tcPr>
+          <w:p>
+            <w:pPr>
+              <w:rPr>
+                <w:rFonts w:cs="Arial"/>
+                <w:szCs w:val="24"/>
+              </w:rPr>
+            </w:pPr>
+            <w:r>
+              <w:rPr>
+                <w:rFonts w:cs="Arial"/>
+                <w:szCs w:val="24"/>
+              </w:rPr>
+              <w:t xml:space="preserve">Charles </w:t>
+            </w:r>
+            <w:proofErr w:type="spellStart"/>
+            <w:r>
+              <w:rPr>
+                <w:rFonts w:cs="Arial"/>
+                <w:szCs w:val="24"/>
+              </w:rPr>
+              <w:t>Didbin</w:t>
+            </w:r>
+            <w:proofErr w:type="spellEnd"/>
+          </w:p>
+        </w:tc>
+        <w:tc>
+          <w:tcPr>
+            <w:tcW w:w="1710" w:type="dxa"/>
+          </w:tcPr>
+          <w:p>
+            <w:pPr>
+              <w:rPr>
+                <w:rFonts w:cs="Arial"/>
+                <w:szCs w:val="24"/>
+              </w:rPr>
+            </w:pPr>
+            <w:r>
+              <w:rPr>
+                <w:rFonts w:cs="Arial"/>
+                <w:szCs w:val="24"/>
+              </w:rPr>
+              <w:t>1745</w:t>
+            </w:r>
+          </w:p>
+        </w:tc>
+        <w:tc>
+          <w:tcPr>
+            <w:tcW w:w="1890" w:type="dxa"/>
+          </w:tcPr>
+          <w:p>
+            <w:pPr>
+              <w:rPr>
+                <w:rFonts w:cs="Arial"/>
+                <w:szCs w:val="24"/>
+              </w:rPr>
+            </w:pPr>
+            <w:r>
+              <w:rPr>
+                <w:rFonts w:cs="Arial"/>
+                <w:szCs w:val="24"/>
+              </w:rPr>
+              <w:t>1814</w:t>
+            </w:r>
+          </w:p>
+        </w:tc>
+      </w:tr>
+      <w:tr>
+        <w:tc>
+          <w:tcPr>
+            <w:tcW w:w="2875" w:type="dxa"/>
+          </w:tcPr>
+          <w:p>
+            <w:pPr>
+              <w:rPr>
+                <w:rFonts w:cs="Arial"/>
+                <w:szCs w:val="24"/>
+              </w:rPr>
+            </w:pPr>
+            <w:r>
+              <w:rPr>
+                <w:rFonts w:cs="Arial"/>
+                <w:szCs w:val="24"/>
+              </w:rPr>
+              <w:t>Edmund Burke</w:t>
+            </w:r>
+          </w:p>
+        </w:tc>
+        <w:tc>
+          <w:tcPr>
+            <w:tcW w:w="1710" w:type="dxa"/>
+          </w:tcPr>
+          <w:p>
+            <w:pPr>
+              <w:rPr>
+                <w:rFonts w:cs="Arial"/>
+                <w:szCs w:val="24"/>
+              </w:rPr>
+            </w:pPr>
+            <w:r>
+              <w:rPr>
+                <w:rFonts w:cs="Arial"/>
+                <w:szCs w:val="24"/>
+              </w:rPr>
+              <w:t>1729</w:t>
+            </w:r>
+          </w:p>
+        </w:tc>
+        <w:tc>
+          <w:tcPr>
+            <w:tcW w:w="1890" w:type="dxa"/>
+          </w:tcPr>
+          <w:p>
+            <w:pPr>
+              <w:rPr>
+                <w:rFonts w:cs="Arial"/>
+                <w:szCs w:val="24"/>
+              </w:rPr>
+            </w:pPr>
+            <w:r>
+              <w:rPr>
+                <w:rFonts w:cs="Arial"/>
+                <w:szCs w:val="24"/>
+              </w:rPr>
+              <w:t>1797</w:t>
+            </w:r>
+          </w:p>
+        </w:tc>
+      </w:tr>
+      <w:tr>
+        <w:tc>
+          <w:tcPr>
+            <w:tcW w:w="2875" w:type="dxa"/>
+          </w:tcPr>
+          <w:p>
+            <w:pPr>
+              <w:rPr>
+                <w:rFonts w:cs="Arial"/>
+                <w:szCs w:val="24"/>
+              </w:rPr>
+            </w:pPr>
+            <w:r>
+              <w:rPr>
+                <w:rFonts w:cs="Arial"/>
+                <w:szCs w:val="24"/>
+              </w:rPr>
+              <w:t>Thomas Paine</w:t>
+            </w:r>
+          </w:p>
+        </w:tc>
+        <w:tc>
+          <w:tcPr>
+            <w:tcW w:w="1710" w:type="dxa"/>
+          </w:tcPr>
+          <w:p>
+            <w:pPr>
+              <w:rPr>
+                <w:rFonts w:cs="Arial"/>
+                <w:szCs w:val="24"/>
+              </w:rPr>
+            </w:pPr>
+            <w:r>
+              <w:rPr>
+                <w:rFonts w:cs="Arial"/>
+                <w:szCs w:val="24"/>
+              </w:rPr>
+              <w:t>1737</w:t>
+            </w:r>
+          </w:p>
+        </w:tc>
+        <w:tc>
+          <w:tcPr>
+            <w:tcW w:w="1890" w:type="dxa"/>
+          </w:tcPr>
+          <w:p>
+            <w:pPr>
+              <w:rPr>
+                <w:rFonts w:cs="Arial"/>
+                <w:szCs w:val="24"/>
+              </w:rPr>
+            </w:pPr>
+            <w:r>
+              <w:rPr>
+                <w:rFonts w:cs="Arial"/>
+                <w:szCs w:val="24"/>
+              </w:rPr>
+              <w:t>1809</w:t>
+            </w:r>
+          </w:p>
+        </w:tc>
+      </w:tr>
+    </w:tbl>
+    <w:p>
+      <w:pPr>
+        <w:spacing w:before="100"/>
+        <w:rPr>
+          <w:i/>
+          <w:iCs/>
+        </w:rPr>
+      </w:pPr>
+      <w:r>
+        <w:rPr>
+          <w:i/>
+          <w:iCs/>
+        </w:rPr>
+        <w:t xml:space="preserve">Fig 2. Life dates of top </w:t>
+      </w:r>
+      <w:r>
+        <w:rPr>
+          <w:i/>
+          <w:iCs/>
+        </w:rPr>
+        <w:t>17 named</w:t>
+      </w:r>
+      <w:r>
+        <w:rPr>
+          <w:i/>
+          <w:iCs/>
+        </w:rPr>
+        <w:t xml:space="preserve"> authors</w:t>
+      </w:r>
+    </w:p>
+    <w:p>
+      <w:r>
+        <w:lastRenderedPageBreak/>
+        <w:t xml:space="preserve">Initial analysis of the dataset shows that almost all of the top 20 authors </w:t>
       </w:r>
     </w:p>
     <w:p/>
     <w:p/>
     <w:p>
       <w:r>
-        <w:t>this was a</w:t>
-      </w:r>
-      <w:bookmarkStart w:id="0" w:name="_GoBack"/>
-      <w:bookmarkEnd w:id="0"/>
-      <w:r>
-        <w:t xml:space="preserve"> good pilot program for gathering and standardizing catalog data, but as of right now the results are insufficient for further application in other research.</w:t>
+        <w:t xml:space="preserve">Rudyard Kipling is an outlier in terms of life </w:t>
+      </w:r>
+      <w:proofErr w:type="gramStart"/>
+      <w:r>
+        <w:t>dates, but</w:t>
+      </w:r>
+      <w:proofErr w:type="gramEnd"/>
+      <w:r>
+        <w:t xml:space="preserve"> is a fairly canonical author otherwise. </w:t>
       </w:r>
     </w:p>
     <w:p/>
-    <w:p/>
-    <w:p/>
+    <w:p>
+      <w:r>
+        <w:t>Upon consideration of the final dataset</w:t>
+      </w:r>
+      <w:r>
+        <w:t xml:space="preserve"> and reflection on the project process as a whole</w:t>
+      </w:r>
+      <w:r>
+        <w:t>, I have three conclusions:</w:t>
+      </w:r>
+    </w:p>
+    <w:p>
+      <w:pPr>
+        <w:pStyle w:val="ListParagraph"/>
+        <w:numPr>
+          <w:ilvl w:val="0"/>
+          <w:numId w:val="1"/>
+        </w:numPr>
+      </w:pPr>
+      <w:r>
+        <w:t xml:space="preserve">The value of the dataset is limited </w:t>
+      </w:r>
+      <w:r>
+        <w:t xml:space="preserve">in part due to the </w:t>
+      </w:r>
+      <w:r>
+        <w:t xml:space="preserve">scope of the project. </w:t>
+      </w:r>
+      <w:r>
+        <w:t>The intended use of this dataset was as a representative corpus of canonical authors for future data-driven research on literary history, lexicography, and canonicity. Upon reflection, I conclude that f</w:t>
+      </w:r>
+      <w:r>
+        <w:t xml:space="preserve">ive relatively small catalog datasets are not sufficient to build a dataset for </w:t>
+      </w:r>
+      <w:r>
+        <w:t>those original purposes</w:t>
+      </w:r>
+      <w:r>
+        <w:t>.</w:t>
+      </w:r>
+      <w:r>
+        <w:t xml:space="preserve"> This project would benefit significantly from </w:t>
+      </w:r>
+      <w:r>
+        <w:t xml:space="preserve">incorporating </w:t>
+      </w:r>
+      <w:r>
+        <w:t>more datasets of a greater variety</w:t>
+      </w:r>
+      <w:r>
+        <w:t>, as well as more particular processing of each dataset before final aggregation.</w:t>
+      </w:r>
+    </w:p>
+    <w:p>
+      <w:pPr>
+        <w:pStyle w:val="ListParagraph"/>
+        <w:numPr>
+          <w:ilvl w:val="0"/>
+          <w:numId w:val="1"/>
+        </w:numPr>
+      </w:pPr>
+      <w:r>
+        <w:t xml:space="preserve">Despite the limited value of the dataset itself, I believe this project </w:t>
+      </w:r>
+      <w:r>
+        <w:t>is</w:t>
+      </w:r>
+      <w:r>
+        <w:t xml:space="preserve"> a </w:t>
+      </w:r>
+      <w:r>
+        <w:t>promising</w:t>
+      </w:r>
+      <w:r>
+        <w:t xml:space="preserve"> pilot program for gathering and standardizing catalog data. </w:t>
+      </w:r>
+      <w:r>
+        <w:t>T</w:t>
+      </w:r>
+      <w:r>
+        <w:t>he cleaning, standardizing, and processing methods exercised during this project have a strong potential for broader application in the future</w:t>
+      </w:r>
+      <w:r>
+        <w:t xml:space="preserve">, especially for building on the work conducted during this project. These processes are </w:t>
+      </w:r>
+      <w:proofErr w:type="spellStart"/>
+      <w:r>
+        <w:t>iterable</w:t>
+      </w:r>
+      <w:proofErr w:type="spellEnd"/>
+      <w:r>
+        <w:t xml:space="preserve"> for other structured catalog datasets, which could then be incorporated with the intermediate datasets built during this project.</w:t>
+      </w:r>
+    </w:p>
+    <w:p>
+      <w:pPr>
+        <w:pStyle w:val="ListParagraph"/>
+        <w:numPr>
+          <w:ilvl w:val="0"/>
+          <w:numId w:val="1"/>
+        </w:numPr>
+      </w:pPr>
+      <w:r>
+        <w:t xml:space="preserve">This project was </w:t>
+      </w:r>
+      <w:r>
+        <w:t xml:space="preserve">an excellent exercise in familiarizing myself with humanities data, particularly catalog </w:t>
+      </w:r>
+      <w:r>
+        <w:t xml:space="preserve">and </w:t>
+      </w:r>
+      <w:r>
+        <w:t>name data, and applying new cleaning and processing methods.</w:t>
+      </w:r>
+      <w:r>
+        <w:t xml:space="preserve"> I now have a clearer understanding of how to execute </w:t>
+      </w:r>
+      <w:r>
+        <w:t>these workflows and can extend them to other data processing projects.</w:t>
+      </w:r>
+    </w:p>
     <w:p/>
     <w:p/>
     <w:sectPr>
@@ -206,6 +1397,219 @@
     </w:sectPr>
   </w:body>
 </w:document>
+</file>
+
+<file path=word/numbering.xml><?xml version="1.0" encoding="utf-8"?>
+<w:numbering xmlns:wpc="http://schemas.microsoft.com/office/word/2010/wordprocessingCanvas" xmlns:cx="http://schemas.microsoft.com/office/drawing/2014/chartex" xmlns:cx1="http://schemas.microsoft.com/office/drawing/2015/9/8/chartex" xmlns:cx2="http://schemas.microsoft.com/office/drawing/2015/10/21/chartex" xmlns:cx3="http://schemas.microsoft.com/office/drawing/2016/5/9/chartex" xmlns:cx4="http://schemas.microsoft.com/office/drawing/2016/5/10/chartex" xmlns:cx5="http://schemas.microsoft.com/office/drawing/2016/5/11/chartex" xmlns:cx6="http://schemas.microsoft.com/office/drawing/2016/5/12/chartex" xmlns:cx7="http://schemas.microsoft.com/office/drawing/2016/5/13/chartex" xmlns:cx8="http://schemas.microsoft.com/office/drawing/2016/5/14/chartex" xmlns:mc="http://schemas.openxmlformats.org/markup-compatibility/2006" xmlns:aink="http://schemas.microsoft.com/office/drawing/2016/ink" xmlns:am3d="http://schemas.microsoft.com/office/drawing/2017/model3d" xmlns:o="urn:schemas-microsoft-com:office:office" xmlns:r="http://schemas.openxmlformats.org/officeDocument/2006/relationships" xmlns:m="http://schemas.openxmlformats.org/officeDocument/2006/math" xmlns:v="urn:schemas-microsoft-com:vml" xmlns:wp14="http://schemas.microsoft.com/office/word/2010/wordprocessingDrawing" xmlns:wp="http://schemas.openxmlformats.org/drawingml/2006/wordprocessingDrawing" xmlns:w10="urn:schemas-microsoft-com:office:word" xmlns:w="http://schemas.openxmlformats.org/wordprocessingml/2006/main" xmlns:w14="http://schemas.microsoft.com/office/word/2010/wordml" xmlns:w15="http://schemas.microsoft.com/office/word/2012/wordml" xmlns:w16cid="http://schemas.microsoft.com/office/word/2016/wordml/cid" xmlns:w16se="http://schemas.microsoft.com/office/word/2015/wordml/symex" xmlns:wpg="http://schemas.microsoft.com/office/word/2010/wordprocessingGroup" xmlns:wpi="http://schemas.microsoft.com/office/word/2010/wordprocessingInk" xmlns:wne="http://schemas.microsoft.com/office/word/2006/wordml" xmlns:wps="http://schemas.microsoft.com/office/word/2010/wordprocessingShape" mc:Ignorable="w14 w15 w16se w16cid wp14">
+  <w:abstractNum w:abstractNumId="0" w15:restartNumberingAfterBreak="0">
+    <w:nsid w:val="71A63ADF"/>
+    <w:multiLevelType w:val="hybridMultilevel"/>
+    <w:tmpl w:val="48F082D6"/>
+    <w:lvl w:ilvl="0" w:tplc="0409000F">
+      <w:start w:val="1"/>
+      <w:numFmt w:val="decimal"/>
+      <w:lvlText w:val="%1."/>
+      <w:lvlJc w:val="left"/>
+      <w:pPr>
+        <w:ind w:left="720" w:hanging="360"/>
+      </w:pPr>
+      <w:rPr>
+        <w:rFonts w:hint="default"/>
+      </w:rPr>
+    </w:lvl>
+    <w:lvl w:ilvl="1" w:tplc="04090019" w:tentative="1">
+      <w:start w:val="1"/>
+      <w:numFmt w:val="lowerLetter"/>
+      <w:lvlText w:val="%2."/>
+      <w:lvlJc w:val="left"/>
+      <w:pPr>
+        <w:ind w:left="1440" w:hanging="360"/>
+      </w:pPr>
+    </w:lvl>
+    <w:lvl w:ilvl="2" w:tplc="0409001B" w:tentative="1">
+      <w:start w:val="1"/>
+      <w:numFmt w:val="lowerRoman"/>
+      <w:lvlText w:val="%3."/>
+      <w:lvlJc w:val="right"/>
+      <w:pPr>
+        <w:ind w:left="2160" w:hanging="180"/>
+      </w:pPr>
+    </w:lvl>
+    <w:lvl w:ilvl="3" w:tplc="0409000F" w:tentative="1">
+      <w:start w:val="1"/>
+      <w:numFmt w:val="decimal"/>
+      <w:lvlText w:val="%4."/>
+      <w:lvlJc w:val="left"/>
+      <w:pPr>
+        <w:ind w:left="2880" w:hanging="360"/>
+      </w:pPr>
+    </w:lvl>
+    <w:lvl w:ilvl="4" w:tplc="04090019" w:tentative="1">
+      <w:start w:val="1"/>
+      <w:numFmt w:val="lowerLetter"/>
+      <w:lvlText w:val="%5."/>
+      <w:lvlJc w:val="left"/>
+      <w:pPr>
+        <w:ind w:left="3600" w:hanging="360"/>
+      </w:pPr>
+    </w:lvl>
+    <w:lvl w:ilvl="5" w:tplc="0409001B" w:tentative="1">
+      <w:start w:val="1"/>
+      <w:numFmt w:val="lowerRoman"/>
+      <w:lvlText w:val="%6."/>
+      <w:lvlJc w:val="right"/>
+      <w:pPr>
+        <w:ind w:left="4320" w:hanging="180"/>
+      </w:pPr>
+    </w:lvl>
+    <w:lvl w:ilvl="6" w:tplc="0409000F" w:tentative="1">
+      <w:start w:val="1"/>
+      <w:numFmt w:val="decimal"/>
+      <w:lvlText w:val="%7."/>
+      <w:lvlJc w:val="left"/>
+      <w:pPr>
+        <w:ind w:left="5040" w:hanging="360"/>
+      </w:pPr>
+    </w:lvl>
+    <w:lvl w:ilvl="7" w:tplc="04090019" w:tentative="1">
+      <w:start w:val="1"/>
+      <w:numFmt w:val="lowerLetter"/>
+      <w:lvlText w:val="%8."/>
+      <w:lvlJc w:val="left"/>
+      <w:pPr>
+        <w:ind w:left="5760" w:hanging="360"/>
+      </w:pPr>
+    </w:lvl>
+    <w:lvl w:ilvl="8" w:tplc="0409001B" w:tentative="1">
+      <w:start w:val="1"/>
+      <w:numFmt w:val="lowerRoman"/>
+      <w:lvlText w:val="%9."/>
+      <w:lvlJc w:val="right"/>
+      <w:pPr>
+        <w:ind w:left="6480" w:hanging="180"/>
+      </w:pPr>
+    </w:lvl>
+  </w:abstractNum>
+  <w:abstractNum w:abstractNumId="1" w15:restartNumberingAfterBreak="0">
+    <w:nsid w:val="754E7C5E"/>
+    <w:multiLevelType w:val="hybridMultilevel"/>
+    <w:tmpl w:val="F96A1BF2"/>
+    <w:lvl w:ilvl="0" w:tplc="04090001">
+      <w:start w:val="1"/>
+      <w:numFmt w:val="bullet"/>
+      <w:lvlText w:val=""/>
+      <w:lvlJc w:val="left"/>
+      <w:pPr>
+        <w:ind w:left="720" w:hanging="360"/>
+      </w:pPr>
+      <w:rPr>
+        <w:rFonts w:ascii="Symbol" w:hAnsi="Symbol" w:hint="default"/>
+      </w:rPr>
+    </w:lvl>
+    <w:lvl w:ilvl="1" w:tplc="04090003" w:tentative="1">
+      <w:start w:val="1"/>
+      <w:numFmt w:val="bullet"/>
+      <w:lvlText w:val="o"/>
+      <w:lvlJc w:val="left"/>
+      <w:pPr>
+        <w:ind w:left="1440" w:hanging="360"/>
+      </w:pPr>
+      <w:rPr>
+        <w:rFonts w:ascii="Courier New" w:hAnsi="Courier New" w:cs="Courier New" w:hint="default"/>
+      </w:rPr>
+    </w:lvl>
+    <w:lvl w:ilvl="2" w:tplc="04090005" w:tentative="1">
+      <w:start w:val="1"/>
+      <w:numFmt w:val="bullet"/>
+      <w:lvlText w:val=""/>
+      <w:lvlJc w:val="left"/>
+      <w:pPr>
+        <w:ind w:left="2160" w:hanging="360"/>
+      </w:pPr>
+      <w:rPr>
+        <w:rFonts w:ascii="Wingdings" w:hAnsi="Wingdings" w:hint="default"/>
+      </w:rPr>
+    </w:lvl>
+    <w:lvl w:ilvl="3" w:tplc="04090001" w:tentative="1">
+      <w:start w:val="1"/>
+      <w:numFmt w:val="bullet"/>
+      <w:lvlText w:val=""/>
+      <w:lvlJc w:val="left"/>
+      <w:pPr>
+        <w:ind w:left="2880" w:hanging="360"/>
+      </w:pPr>
+      <w:rPr>
+        <w:rFonts w:ascii="Symbol" w:hAnsi="Symbol" w:hint="default"/>
+      </w:rPr>
+    </w:lvl>
+    <w:lvl w:ilvl="4" w:tplc="04090003" w:tentative="1">
+      <w:start w:val="1"/>
+      <w:numFmt w:val="bullet"/>
+      <w:lvlText w:val="o"/>
+      <w:lvlJc w:val="left"/>
+      <w:pPr>
+        <w:ind w:left="3600" w:hanging="360"/>
+      </w:pPr>
+      <w:rPr>
+        <w:rFonts w:ascii="Courier New" w:hAnsi="Courier New" w:cs="Courier New" w:hint="default"/>
+      </w:rPr>
+    </w:lvl>
+    <w:lvl w:ilvl="5" w:tplc="04090005" w:tentative="1">
+      <w:start w:val="1"/>
+      <w:numFmt w:val="bullet"/>
+      <w:lvlText w:val=""/>
+      <w:lvlJc w:val="left"/>
+      <w:pPr>
+        <w:ind w:left="4320" w:hanging="360"/>
+      </w:pPr>
+      <w:rPr>
+        <w:rFonts w:ascii="Wingdings" w:hAnsi="Wingdings" w:hint="default"/>
+      </w:rPr>
+    </w:lvl>
+    <w:lvl w:ilvl="6" w:tplc="04090001" w:tentative="1">
+      <w:start w:val="1"/>
+      <w:numFmt w:val="bullet"/>
+      <w:lvlText w:val=""/>
+      <w:lvlJc w:val="left"/>
+      <w:pPr>
+        <w:ind w:left="5040" w:hanging="360"/>
+      </w:pPr>
+      <w:rPr>
+        <w:rFonts w:ascii="Symbol" w:hAnsi="Symbol" w:hint="default"/>
+      </w:rPr>
+    </w:lvl>
+    <w:lvl w:ilvl="7" w:tplc="04090003" w:tentative="1">
+      <w:start w:val="1"/>
+      <w:numFmt w:val="bullet"/>
+      <w:lvlText w:val="o"/>
+      <w:lvlJc w:val="left"/>
+      <w:pPr>
+        <w:ind w:left="5760" w:hanging="360"/>
+      </w:pPr>
+      <w:rPr>
+        <w:rFonts w:ascii="Courier New" w:hAnsi="Courier New" w:cs="Courier New" w:hint="default"/>
+      </w:rPr>
+    </w:lvl>
+    <w:lvl w:ilvl="8" w:tplc="04090005" w:tentative="1">
+      <w:start w:val="1"/>
+      <w:numFmt w:val="bullet"/>
+      <w:lvlText w:val=""/>
+      <w:lvlJc w:val="left"/>
+      <w:pPr>
+        <w:ind w:left="6480" w:hanging="360"/>
+      </w:pPr>
+      <w:rPr>
+        <w:rFonts w:ascii="Wingdings" w:hAnsi="Wingdings" w:hint="default"/>
+      </w:rPr>
+    </w:lvl>
+  </w:abstractNum>
+  <w:num w:numId="1">
+    <w:abstractNumId w:val="0"/>
+  </w:num>
+  <w:num w:numId="2">
+    <w:abstractNumId w:val="1"/>
+  </w:num>
+</w:numbering>
 </file>
 
 <file path=word/styles.xml><?xml version="1.0" encoding="utf-8"?>
@@ -610,7 +2014,6 @@
   <w:style w:type="character" w:default="1" w:styleId="DefaultParagraphFont">
     <w:name w:val="Default Paragraph Font"/>
     <w:uiPriority w:val="1"/>
-    <w:semiHidden/>
     <w:unhideWhenUsed/>
   </w:style>
   <w:style w:type="table" w:default="1" w:styleId="TableNormal">
@@ -633,6 +2036,66 @@
     <w:uiPriority w:val="99"/>
     <w:semiHidden/>
     <w:unhideWhenUsed/>
+  </w:style>
+  <w:style w:type="paragraph" w:styleId="ListParagraph">
+    <w:name w:val="List Paragraph"/>
+    <w:basedOn w:val="Normal"/>
+    <w:uiPriority w:val="34"/>
+    <w:qFormat/>
+    <w:rsid w:val="00E70A84"/>
+    <w:pPr>
+      <w:ind w:left="720"/>
+      <w:contextualSpacing/>
+    </w:pPr>
+  </w:style>
+  <w:style w:type="table" w:styleId="TableGrid">
+    <w:name w:val="Table Grid"/>
+    <w:basedOn w:val="TableNormal"/>
+    <w:uiPriority w:val="39"/>
+    <w:rsid w:val="000313B2"/>
+    <w:pPr>
+      <w:spacing w:after="0" w:line="240" w:lineRule="auto"/>
+    </w:pPr>
+    <w:tblPr>
+      <w:tblBorders>
+        <w:top w:val="single" w:sz="4" w:space="0" w:color="auto"/>
+        <w:left w:val="single" w:sz="4" w:space="0" w:color="auto"/>
+        <w:bottom w:val="single" w:sz="4" w:space="0" w:color="auto"/>
+        <w:right w:val="single" w:sz="4" w:space="0" w:color="auto"/>
+        <w:insideH w:val="single" w:sz="4" w:space="0" w:color="auto"/>
+        <w:insideV w:val="single" w:sz="4" w:space="0" w:color="auto"/>
+      </w:tblBorders>
+    </w:tblPr>
+  </w:style>
+  <w:style w:type="paragraph" w:styleId="BalloonText">
+    <w:name w:val="Balloon Text"/>
+    <w:basedOn w:val="Normal"/>
+    <w:link w:val="BalloonTextChar"/>
+    <w:uiPriority w:val="99"/>
+    <w:semiHidden/>
+    <w:unhideWhenUsed/>
+    <w:rsid w:val="009D0B5B"/>
+    <w:pPr>
+      <w:spacing w:after="0" w:line="240" w:lineRule="auto"/>
+    </w:pPr>
+    <w:rPr>
+      <w:rFonts w:ascii="Segoe UI" w:hAnsi="Segoe UI" w:cs="Segoe UI"/>
+      <w:sz w:val="18"/>
+      <w:szCs w:val="18"/>
+    </w:rPr>
+  </w:style>
+  <w:style w:type="character" w:customStyle="1" w:styleId="BalloonTextChar">
+    <w:name w:val="Balloon Text Char"/>
+    <w:basedOn w:val="DefaultParagraphFont"/>
+    <w:link w:val="BalloonText"/>
+    <w:uiPriority w:val="99"/>
+    <w:semiHidden/>
+    <w:rsid w:val="009D0B5B"/>
+    <w:rPr>
+      <w:rFonts w:ascii="Segoe UI" w:hAnsi="Segoe UI" w:cs="Segoe UI"/>
+      <w:sz w:val="18"/>
+      <w:szCs w:val="18"/>
+    </w:rPr>
   </w:style>
 </w:styles>
 </file>

</xml_diff>